<commit_message>
Ryan - Updates to Narrative and JN
</commit_message>
<xml_diff>
--- a/Module 5 Narrative.docx
+++ b/Module 5 Narrative.docx
@@ -806,25 +806,7 @@
           <w:sz w:val="20"/>
           <w:szCs w:val="20"/>
         </w:rPr>
-        <w:t xml:space="preserve">were </w:t>
-      </w:r>
-      <w:proofErr w:type="gramStart"/>
-      <w:r>
-        <w:rPr>
-          <w:rFonts w:ascii="Calibri" w:hAnsi="Calibri" w:cs="Calibri"/>
-          <w:sz w:val="20"/>
-          <w:szCs w:val="20"/>
-        </w:rPr>
-        <w:t>float</w:t>
-      </w:r>
-      <w:proofErr w:type="gramEnd"/>
-      <w:r>
-        <w:rPr>
-          <w:rFonts w:ascii="Calibri" w:hAnsi="Calibri" w:cs="Calibri"/>
-          <w:sz w:val="20"/>
-          <w:szCs w:val="20"/>
-        </w:rPr>
-        <w:t xml:space="preserve">. </w:t>
+        <w:t xml:space="preserve">were float. </w:t>
       </w:r>
       <w:r>
         <w:rPr>
@@ -1209,6 +1191,38 @@
           <w:szCs w:val="20"/>
         </w:rPr>
       </w:pPr>
+      <w:r>
+        <w:rPr>
+          <w:rFonts w:ascii="Calibri" w:hAnsi="Calibri" w:cs="Calibri"/>
+          <w:sz w:val="20"/>
+          <w:szCs w:val="20"/>
+        </w:rPr>
+        <w:t xml:space="preserve">Location Description: Counts and distribution was explored for location description. Ultimately, since location description is a categorical variable, it didn’t make sense to bin based on like counts the way you would with a time series for example. The categories were evaluated for commonality to preserve the informative nature of the measure. </w:t>
+      </w:r>
+      <w:r>
+        <w:rPr>
+          <w:rFonts w:ascii="Calibri" w:hAnsi="Calibri" w:cs="Calibri"/>
+          <w:sz w:val="20"/>
+          <w:szCs w:val="20"/>
+        </w:rPr>
+        <w:t xml:space="preserve">127 location descriptions </w:t>
+      </w:r>
+      <w:r>
+        <w:rPr>
+          <w:rFonts w:ascii="Calibri" w:hAnsi="Calibri" w:cs="Calibri"/>
+          <w:sz w:val="20"/>
+          <w:szCs w:val="20"/>
+        </w:rPr>
+        <w:t>were binned to 10 categories</w:t>
+      </w:r>
+      <w:r>
+        <w:rPr>
+          <w:rFonts w:ascii="Calibri" w:hAnsi="Calibri" w:cs="Calibri"/>
+          <w:sz w:val="20"/>
+          <w:szCs w:val="20"/>
+        </w:rPr>
+        <w:t xml:space="preserve"> based on description commonality. This will provide a consolidated view of the data while preserving a sufficient level of insight into the locations where crimes are committed. </w:t>
+      </w:r>
     </w:p>
     <w:p>
       <w:pPr>
@@ -1258,94 +1272,47 @@
     </w:p>
     <w:p>
       <w:pPr>
-        <w:pStyle w:val="ListParagraph"/>
-        <w:numPr>
-          <w:ilvl w:val="0"/>
-          <w:numId w:val="2"/>
-        </w:numPr>
         <w:spacing w:after="0" w:line="240" w:lineRule="auto"/>
         <w:jc w:val="both"/>
         <w:rPr>
           <w:rFonts w:ascii="Calibri" w:hAnsi="Calibri" w:cs="Calibri"/>
-          <w:b/>
-          <w:bCs/>
-          <w:i/>
-          <w:iCs/>
-          <w:sz w:val="20"/>
-          <w:szCs w:val="20"/>
-        </w:rPr>
-      </w:pPr>
-      <w:r>
-        <w:rPr>
-          <w:rFonts w:ascii="Calibri" w:hAnsi="Calibri" w:cs="Calibri"/>
-          <w:sz w:val="20"/>
-          <w:szCs w:val="20"/>
-        </w:rPr>
-        <w:t>25% of the data will be used as test</w:t>
-      </w:r>
-      <w:r>
-        <w:rPr>
-          <w:rFonts w:ascii="Calibri" w:hAnsi="Calibri" w:cs="Calibri"/>
-          <w:sz w:val="20"/>
-          <w:szCs w:val="20"/>
-        </w:rPr>
-        <w:t xml:space="preserve"> – standard practice</w:t>
-      </w:r>
-      <w:r>
-        <w:rPr>
-          <w:rFonts w:ascii="Calibri" w:hAnsi="Calibri" w:cs="Calibri"/>
-          <w:sz w:val="20"/>
-          <w:szCs w:val="20"/>
-        </w:rPr>
-        <w:t>; 62,683 records</w:t>
-      </w:r>
-    </w:p>
-    <w:p>
-      <w:pPr>
-        <w:pStyle w:val="ListParagraph"/>
-        <w:numPr>
-          <w:ilvl w:val="0"/>
-          <w:numId w:val="2"/>
-        </w:numPr>
+          <w:sz w:val="20"/>
+          <w:szCs w:val="20"/>
+        </w:rPr>
+      </w:pPr>
+      <w:r>
+        <w:rPr>
+          <w:rFonts w:ascii="Calibri" w:hAnsi="Calibri" w:cs="Calibri"/>
+          <w:sz w:val="20"/>
+          <w:szCs w:val="20"/>
+        </w:rPr>
+        <w:t xml:space="preserve">The data was split into test and training sets. Due to the large volume of data points in the set, we were able to allocate 25% of the dataset to a testing set. This is still within standard practice. However, we were able to use a percentage towards the higher end of the standard range due to the previously mentioned high volume of data. The </w:t>
+      </w:r>
+      <w:proofErr w:type="spellStart"/>
+      <w:r>
+        <w:rPr>
+          <w:rFonts w:ascii="Calibri" w:hAnsi="Calibri" w:cs="Calibri"/>
+          <w:sz w:val="20"/>
+          <w:szCs w:val="20"/>
+        </w:rPr>
+        <w:t>random_state</w:t>
+      </w:r>
+      <w:proofErr w:type="spellEnd"/>
+      <w:r>
+        <w:rPr>
+          <w:rFonts w:ascii="Calibri" w:hAnsi="Calibri" w:cs="Calibri"/>
+          <w:sz w:val="20"/>
+          <w:szCs w:val="20"/>
+        </w:rPr>
+        <w:t xml:space="preserve"> is set to 42 to ensure that through iterations of the data and coding the distribution of data between test and training sets remains the same. This provides us with an apples-to-apples perspective for comparison of results throughout the iterations of our model development. </w:t>
+      </w:r>
+    </w:p>
+    <w:p>
+      <w:pPr>
         <w:spacing w:after="0" w:line="240" w:lineRule="auto"/>
         <w:jc w:val="both"/>
         <w:rPr>
           <w:rFonts w:ascii="Calibri" w:hAnsi="Calibri" w:cs="Calibri"/>
-          <w:b/>
-          <w:bCs/>
-          <w:i/>
-          <w:iCs/>
-          <w:sz w:val="20"/>
-          <w:szCs w:val="20"/>
-        </w:rPr>
-      </w:pPr>
-      <w:proofErr w:type="spellStart"/>
-      <w:r>
-        <w:rPr>
-          <w:rFonts w:ascii="Calibri" w:hAnsi="Calibri" w:cs="Calibri"/>
-          <w:sz w:val="20"/>
-          <w:szCs w:val="20"/>
-        </w:rPr>
-        <w:t>Random_state</w:t>
-      </w:r>
-      <w:proofErr w:type="spellEnd"/>
-      <w:r>
-        <w:rPr>
-          <w:rFonts w:ascii="Calibri" w:hAnsi="Calibri" w:cs="Calibri"/>
-          <w:sz w:val="20"/>
-          <w:szCs w:val="20"/>
-        </w:rPr>
-        <w:t xml:space="preserve"> at 42 to ensure that the results don’t change</w:t>
-      </w:r>
-    </w:p>
-    <w:p>
-      <w:pPr>
-        <w:spacing w:after="0" w:line="240" w:lineRule="auto"/>
-        <w:jc w:val="both"/>
-        <w:rPr>
-          <w:rFonts w:ascii="Calibri" w:hAnsi="Calibri" w:cs="Calibri"/>
-          <w:b/>
-          <w:bCs/>
           <w:sz w:val="20"/>
           <w:szCs w:val="20"/>
         </w:rPr>
@@ -1419,25 +1386,7 @@
           <w:sz w:val="20"/>
           <w:szCs w:val="20"/>
         </w:rPr>
-        <w:t xml:space="preserve"> </w:t>
-      </w:r>
-      <w:proofErr w:type="gramStart"/>
-      <w:r>
-        <w:rPr>
-          <w:rFonts w:ascii="Calibri" w:hAnsi="Calibri" w:cs="Calibri"/>
-          <w:sz w:val="20"/>
-          <w:szCs w:val="20"/>
-        </w:rPr>
-        <w:t>likelihood</w:t>
-      </w:r>
-      <w:proofErr w:type="gramEnd"/>
-      <w:r>
-        <w:rPr>
-          <w:rFonts w:ascii="Calibri" w:hAnsi="Calibri" w:cs="Calibri"/>
-          <w:sz w:val="20"/>
-          <w:szCs w:val="20"/>
-        </w:rPr>
-        <w:t xml:space="preserve"> of</w:t>
+        <w:t xml:space="preserve"> likelihood of</w:t>
       </w:r>
       <w:r>
         <w:rPr>
@@ -1453,16 +1402,7 @@
           <w:sz w:val="20"/>
           <w:szCs w:val="20"/>
         </w:rPr>
-        <w:t xml:space="preserve"> </w:t>
-      </w:r>
-      <w:proofErr w:type="gramStart"/>
-      <w:r>
-        <w:rPr>
-          <w:rFonts w:ascii="Calibri" w:hAnsi="Calibri" w:cs="Calibri"/>
-          <w:sz w:val="20"/>
-          <w:szCs w:val="20"/>
-        </w:rPr>
-        <w:t>r</w:t>
+        <w:t xml:space="preserve"> r</w:t>
       </w:r>
       <w:r>
         <w:rPr>
@@ -1472,7 +1412,6 @@
         </w:rPr>
         <w:t>ate</w:t>
       </w:r>
-      <w:proofErr w:type="gramEnd"/>
     </w:p>
     <w:p>
       <w:pPr>
@@ -1552,6 +1491,118 @@
           <w:szCs w:val="20"/>
         </w:rPr>
         <w:t>Crimes related to narcotics have the highest likelihood of arrest</w:t>
+      </w:r>
+    </w:p>
+    <w:p>
+      <w:pPr>
+        <w:pStyle w:val="ListParagraph"/>
+        <w:numPr>
+          <w:ilvl w:val="0"/>
+          <w:numId w:val="3"/>
+        </w:numPr>
+        <w:spacing w:after="0" w:line="240" w:lineRule="auto"/>
+        <w:jc w:val="both"/>
+        <w:rPr>
+          <w:rFonts w:ascii="Calibri" w:hAnsi="Calibri" w:cs="Calibri"/>
+          <w:sz w:val="20"/>
+          <w:szCs w:val="20"/>
+        </w:rPr>
+      </w:pPr>
+      <w:r>
+        <w:rPr>
+          <w:rFonts w:ascii="Calibri" w:hAnsi="Calibri" w:cs="Calibri"/>
+          <w:sz w:val="20"/>
+          <w:szCs w:val="20"/>
+        </w:rPr>
+        <w:t xml:space="preserve">School grounds (public - school) </w:t>
+      </w:r>
+      <w:r>
+        <w:rPr>
+          <w:rFonts w:ascii="Calibri" w:hAnsi="Calibri" w:cs="Calibri"/>
+          <w:sz w:val="20"/>
+          <w:szCs w:val="20"/>
+        </w:rPr>
+        <w:t>have</w:t>
+      </w:r>
+      <w:r>
+        <w:rPr>
+          <w:rFonts w:ascii="Calibri" w:hAnsi="Calibri" w:cs="Calibri"/>
+          <w:sz w:val="20"/>
+          <w:szCs w:val="20"/>
+        </w:rPr>
+        <w:t xml:space="preserve"> the highest proportion of violent crime.</w:t>
+      </w:r>
+    </w:p>
+    <w:p>
+      <w:pPr>
+        <w:pStyle w:val="ListParagraph"/>
+        <w:numPr>
+          <w:ilvl w:val="0"/>
+          <w:numId w:val="3"/>
+        </w:numPr>
+        <w:spacing w:after="0" w:line="240" w:lineRule="auto"/>
+        <w:jc w:val="both"/>
+        <w:rPr>
+          <w:rFonts w:ascii="Calibri" w:hAnsi="Calibri" w:cs="Calibri"/>
+          <w:sz w:val="20"/>
+          <w:szCs w:val="20"/>
+        </w:rPr>
+      </w:pPr>
+      <w:r>
+        <w:rPr>
+          <w:rFonts w:ascii="Calibri" w:hAnsi="Calibri" w:cs="Calibri"/>
+          <w:sz w:val="20"/>
+          <w:szCs w:val="20"/>
+        </w:rPr>
+        <w:t xml:space="preserve">Private housing and public infrastructure not only represent </w:t>
+      </w:r>
+      <w:r>
+        <w:rPr>
+          <w:rFonts w:ascii="Calibri" w:hAnsi="Calibri" w:cs="Calibri"/>
+          <w:sz w:val="20"/>
+          <w:szCs w:val="20"/>
+        </w:rPr>
+        <w:t>most of the</w:t>
+      </w:r>
+      <w:r>
+        <w:rPr>
+          <w:rFonts w:ascii="Calibri" w:hAnsi="Calibri" w:cs="Calibri"/>
+          <w:sz w:val="20"/>
+          <w:szCs w:val="20"/>
+        </w:rPr>
+        <w:t xml:space="preserve"> crime committed, they also have some of the largest proportion of violent to non-violent crime.</w:t>
+      </w:r>
+    </w:p>
+    <w:p>
+      <w:pPr>
+        <w:pStyle w:val="ListParagraph"/>
+        <w:numPr>
+          <w:ilvl w:val="0"/>
+          <w:numId w:val="3"/>
+        </w:numPr>
+        <w:spacing w:after="0" w:line="240" w:lineRule="auto"/>
+        <w:jc w:val="both"/>
+        <w:rPr>
+          <w:rFonts w:ascii="Calibri" w:hAnsi="Calibri" w:cs="Calibri"/>
+          <w:sz w:val="20"/>
+          <w:szCs w:val="20"/>
+        </w:rPr>
+      </w:pPr>
+      <w:r>
+        <w:rPr>
+          <w:rFonts w:ascii="Calibri" w:hAnsi="Calibri" w:cs="Calibri"/>
+          <w:sz w:val="20"/>
+          <w:szCs w:val="20"/>
+        </w:rPr>
+        <w:t>Most</w:t>
+      </w:r>
+      <w:r>
+        <w:rPr>
+          <w:rFonts w:ascii="Calibri" w:hAnsi="Calibri" w:cs="Calibri"/>
+          <w:sz w:val="20"/>
+          <w:szCs w:val="20"/>
+        </w:rPr>
+        <w:t xml:space="preserve"> crimes take place in public spaces tied to infrastructure and private housing and related facilities.</w:t>
       </w:r>
     </w:p>
     <w:p>
@@ -1716,6 +1767,189 @@
           <w:szCs w:val="20"/>
         </w:rPr>
       </w:pPr>
+    </w:p>
+    <w:p>
+      <w:pPr>
+        <w:spacing w:after="0" w:line="240" w:lineRule="auto"/>
+        <w:jc w:val="both"/>
+        <w:rPr>
+          <w:rFonts w:ascii="Calibri" w:hAnsi="Calibri" w:cs="Calibri"/>
+          <w:b/>
+          <w:bCs/>
+          <w:sz w:val="20"/>
+          <w:szCs w:val="20"/>
+        </w:rPr>
+      </w:pPr>
+      <w:r>
+        <w:rPr>
+          <w:rFonts w:ascii="Calibri" w:hAnsi="Calibri" w:cs="Calibri"/>
+          <w:b/>
+          <w:bCs/>
+          <w:sz w:val="20"/>
+          <w:szCs w:val="20"/>
+        </w:rPr>
+        <w:t xml:space="preserve">Figure 3: </w:t>
+      </w:r>
+      <w:r>
+        <w:rPr>
+          <w:rFonts w:ascii="Calibri" w:hAnsi="Calibri" w:cs="Calibri"/>
+          <w:b/>
+          <w:bCs/>
+          <w:sz w:val="20"/>
+          <w:szCs w:val="20"/>
+        </w:rPr>
+        <w:t>Number of Crimes by Location Description</w:t>
+      </w:r>
+    </w:p>
+    <w:p>
+      <w:pPr>
+        <w:spacing w:after="0" w:line="240" w:lineRule="auto"/>
+        <w:jc w:val="both"/>
+        <w:rPr>
+          <w:rFonts w:ascii="Calibri" w:hAnsi="Calibri" w:cs="Calibri"/>
+          <w:b/>
+          <w:bCs/>
+          <w:sz w:val="20"/>
+          <w:szCs w:val="20"/>
+        </w:rPr>
+      </w:pPr>
+      <w:r>
+        <w:rPr>
+          <w:rFonts w:ascii="Calibri" w:hAnsi="Calibri" w:cs="Calibri"/>
+          <w:b/>
+          <w:bCs/>
+          <w:sz w:val="20"/>
+          <w:szCs w:val="20"/>
+        </w:rPr>
+        <w:drawing>
+          <wp:inline distT="0" distB="0" distL="0" distR="0" wp14:anchorId="5674F612" wp14:editId="308B72CF">
+            <wp:extent cx="3200400" cy="1285240"/>
+            <wp:effectExtent l="0" t="0" r="0" b="0"/>
+            <wp:docPr id="610702521" name="Picture 1"/>
+            <wp:cNvGraphicFramePr>
+              <a:graphicFrameLocks xmlns:a="http://schemas.openxmlformats.org/drawingml/2006/main" noChangeAspect="1"/>
+            </wp:cNvGraphicFramePr>
+            <a:graphic xmlns:a="http://schemas.openxmlformats.org/drawingml/2006/main">
+              <a:graphicData uri="http://schemas.openxmlformats.org/drawingml/2006/picture">
+                <pic:pic xmlns:pic="http://schemas.openxmlformats.org/drawingml/2006/picture">
+                  <pic:nvPicPr>
+                    <pic:cNvPr id="610702521" name=""/>
+                    <pic:cNvPicPr/>
+                  </pic:nvPicPr>
+                  <pic:blipFill>
+                    <a:blip r:embed="rId14"/>
+                    <a:stretch>
+                      <a:fillRect/>
+                    </a:stretch>
+                  </pic:blipFill>
+                  <pic:spPr>
+                    <a:xfrm>
+                      <a:off x="0" y="0"/>
+                      <a:ext cx="3200400" cy="1285240"/>
+                    </a:xfrm>
+                    <a:prstGeom prst="rect">
+                      <a:avLst/>
+                    </a:prstGeom>
+                  </pic:spPr>
+                </pic:pic>
+              </a:graphicData>
+            </a:graphic>
+          </wp:inline>
+        </w:drawing>
+      </w:r>
+    </w:p>
+    <w:p>
+      <w:pPr>
+        <w:spacing w:after="0" w:line="240" w:lineRule="auto"/>
+        <w:jc w:val="both"/>
+        <w:rPr>
+          <w:rFonts w:ascii="Calibri" w:hAnsi="Calibri" w:cs="Calibri"/>
+          <w:b/>
+          <w:bCs/>
+          <w:sz w:val="20"/>
+          <w:szCs w:val="20"/>
+        </w:rPr>
+      </w:pPr>
+    </w:p>
+    <w:p>
+      <w:pPr>
+        <w:spacing w:after="0" w:line="240" w:lineRule="auto"/>
+        <w:jc w:val="both"/>
+        <w:rPr>
+          <w:rFonts w:ascii="Calibri" w:hAnsi="Calibri" w:cs="Calibri"/>
+          <w:b/>
+          <w:bCs/>
+          <w:sz w:val="20"/>
+          <w:szCs w:val="20"/>
+        </w:rPr>
+      </w:pPr>
+      <w:r>
+        <w:rPr>
+          <w:rFonts w:ascii="Calibri" w:hAnsi="Calibri" w:cs="Calibri"/>
+          <w:b/>
+          <w:bCs/>
+          <w:sz w:val="20"/>
+          <w:szCs w:val="20"/>
+        </w:rPr>
+        <w:t>Figure 4: Violent and Non-Violent Crimes by Location Description</w:t>
+      </w:r>
+    </w:p>
+    <w:p>
+      <w:pPr>
+        <w:spacing w:after="0" w:line="240" w:lineRule="auto"/>
+        <w:jc w:val="both"/>
+        <w:rPr>
+          <w:rFonts w:ascii="Calibri" w:hAnsi="Calibri" w:cs="Calibri"/>
+          <w:b/>
+          <w:bCs/>
+          <w:sz w:val="20"/>
+          <w:szCs w:val="20"/>
+        </w:rPr>
+      </w:pPr>
+      <w:r>
+        <w:rPr>
+          <w:rFonts w:ascii="Calibri" w:hAnsi="Calibri" w:cs="Calibri"/>
+          <w:b/>
+          <w:bCs/>
+          <w:sz w:val="20"/>
+          <w:szCs w:val="20"/>
+        </w:rPr>
+        <w:drawing>
+          <wp:inline distT="0" distB="0" distL="0" distR="0" wp14:anchorId="2C91EE80" wp14:editId="53A21735">
+            <wp:extent cx="3200400" cy="1322070"/>
+            <wp:effectExtent l="0" t="0" r="0" b="0"/>
+            <wp:docPr id="999728053" name="Picture 1" descr="A graph with orange and blue bars&#10;&#10;AI-generated content may be incorrect."/>
+            <wp:cNvGraphicFramePr>
+              <a:graphicFrameLocks xmlns:a="http://schemas.openxmlformats.org/drawingml/2006/main" noChangeAspect="1"/>
+            </wp:cNvGraphicFramePr>
+            <a:graphic xmlns:a="http://schemas.openxmlformats.org/drawingml/2006/main">
+              <a:graphicData uri="http://schemas.openxmlformats.org/drawingml/2006/picture">
+                <pic:pic xmlns:pic="http://schemas.openxmlformats.org/drawingml/2006/picture">
+                  <pic:nvPicPr>
+                    <pic:cNvPr id="999728053" name="Picture 1" descr="A graph with orange and blue bars&#10;&#10;AI-generated content may be incorrect."/>
+                    <pic:cNvPicPr/>
+                  </pic:nvPicPr>
+                  <pic:blipFill>
+                    <a:blip r:embed="rId15"/>
+                    <a:stretch>
+                      <a:fillRect/>
+                    </a:stretch>
+                  </pic:blipFill>
+                  <pic:spPr>
+                    <a:xfrm>
+                      <a:off x="0" y="0"/>
+                      <a:ext cx="3200400" cy="1322070"/>
+                    </a:xfrm>
+                    <a:prstGeom prst="rect">
+                      <a:avLst/>
+                    </a:prstGeom>
+                  </pic:spPr>
+                </pic:pic>
+              </a:graphicData>
+            </a:graphic>
+          </wp:inline>
+        </w:drawing>
+      </w:r>
     </w:p>
     <w:p>
       <w:pPr>

</xml_diff>